<commit_message>
Added Users and Features
</commit_message>
<xml_diff>
--- a/Abstract.docx
+++ b/Abstract.docx
@@ -2,6 +2,35 @@
 <file path=word/document.xml><?xml version="1.0" encoding="utf-8"?>
 <w:document xmlns:wpc="http://schemas.microsoft.com/office/word/2010/wordprocessingCanvas" xmlns:mc="http://schemas.openxmlformats.org/markup-compatibility/2006" xmlns:o="urn:schemas-microsoft-com:office:office" xmlns:r="http://schemas.openxmlformats.org/officeDocument/2006/relationships" xmlns:m="http://schemas.openxmlformats.org/officeDocument/2006/math" xmlns:v="urn:schemas-microsoft-com:vml" xmlns:wp14="http://schemas.microsoft.com/office/word/2010/wordprocessingDrawing" xmlns:wp="http://schemas.openxmlformats.org/drawingml/2006/wordprocessingDrawing" xmlns:w10="urn:schemas-microsoft-com:office:word" xmlns:w="http://schemas.openxmlformats.org/wordprocessingml/2006/main" xmlns:w14="http://schemas.microsoft.com/office/word/2010/wordml" xmlns:wpg="http://schemas.microsoft.com/office/word/2010/wordprocessingGroup" xmlns:wpi="http://schemas.microsoft.com/office/word/2010/wordprocessingInk" xmlns:wne="http://schemas.microsoft.com/office/word/2006/wordml" xmlns:wps="http://schemas.microsoft.com/office/word/2010/wordprocessingShape" mc:Ignorable="w14 wp14">
   <w:body>
+    <w:p>
+      <w:pPr>
+        <w:pStyle w:val="paragraph"/>
+        <w:spacing w:before="0" w:beforeAutospacing="0" w:after="240" w:afterAutospacing="0"/>
+        <w:jc w:val="center"/>
+        <w:textAlignment w:val="baseline"/>
+        <w:rPr>
+          <w:rStyle w:val="normaltextrun"/>
+          <w:rFonts w:ascii="Calibri" w:eastAsiaTheme="majorEastAsia" w:hAnsi="Calibri" w:cs="Calibri"/>
+          <w:b/>
+          <w:bCs/>
+          <w:sz w:val="36"/>
+          <w:szCs w:val="32"/>
+          <w:lang w:val="en-GB"/>
+        </w:rPr>
+      </w:pPr>
+      <w:r>
+        <w:rPr>
+          <w:rStyle w:val="normaltextrun"/>
+          <w:rFonts w:ascii="Calibri" w:eastAsiaTheme="majorEastAsia" w:hAnsi="Calibri" w:cs="Calibri"/>
+          <w:b/>
+          <w:bCs/>
+          <w:sz w:val="36"/>
+          <w:szCs w:val="32"/>
+          <w:lang w:val="en-GB"/>
+        </w:rPr>
+        <w:t>JOYJAR: A Mental Health Chatbot</w:t>
+      </w:r>
+    </w:p>
     <w:p>
       <w:pPr>
         <w:pStyle w:val="paragraph"/>
@@ -47,7 +76,15 @@
           <w:rFonts w:ascii="Calibri" w:eastAsiaTheme="majorEastAsia" w:hAnsi="Calibri" w:cs="Calibri"/>
           <w:lang w:val="en-GB"/>
         </w:rPr>
-        <w:t>In the fast-paced and often stressful world we live in today, mental health has become an increasingly important topic that deserves attention and proactive care. The rise of digital platforms has led to the development of innovative tools to support mental well-being. This project focuses on the creation of an AI-powered Mental Health Chatbot designed to provide accessible, empathetic, and immediate mental health support. Using natural language processing and machine learning, the chatbot is capable of conversing with users, offering emotional support, providing stress management tips, and directing users to professional resources when needed. This AI tool aims to bridge the gap between traditional mental health services and the need for immediate assistance, offering a safe and anonymous space for individuals to discuss their concerns. Additionally, the accompanying website serves as a resource hub, offering educational content on mental health awareness, including articles, coping strategies, and self-care techniques. Together, the AI-powered chatbot and website aim to reduce the stigma surrounding mental health and promote proactive self-care in an increasingly digital world.</w:t>
+        <w:t xml:space="preserve">In the fast-paced and often stressful world we live in today, mental health has become an increasingly important topic that deserves attention and proactive care. The rise of digital platforms has led to the development of innovative tools to support mental well-being. This project focuses on the creation of an AI-powered Mental Health Chatbot designed to provide accessible, empathetic, and immediate mental health support. Using natural language processing and machine learning, the chatbot is capable of conversing with users, offering emotional support, providing stress management tips, and directing users to professional resources when needed. This AI tool aims to bridge the gap between traditional mental health services and the need for immediate assistance, offering a safe and anonymous space for individuals to discuss their concerns. Additionally, the accompanying website serves as a resource hub, offering educational content on mental health awareness, including articles, coping strategies, and self-care techniques. Together, the AI-powered chatbot and website aim to reduce the stigma surrounding mental health and promote </w:t>
+      </w:r>
+      <w:r>
+        <w:rPr>
+          <w:rStyle w:val="normaltextrun"/>
+          <w:rFonts w:ascii="Calibri" w:eastAsiaTheme="majorEastAsia" w:hAnsi="Calibri" w:cs="Calibri"/>
+          <w:lang w:val="en-GB"/>
+        </w:rPr>
+        <w:t>proactive self-care in an increasingly digital world.</w:t>
       </w:r>
       <w:r>
         <w:rPr>
@@ -59,252 +96,362 @@
     </w:p>
     <w:p>
       <w:pPr>
-        <w:pStyle w:val="paragraph"/>
-        <w:spacing w:before="240" w:beforeAutospacing="0" w:after="240" w:afterAutospacing="0"/>
-        <w:jc w:val="both"/>
-        <w:textAlignment w:val="baseline"/>
-      </w:pPr>
-    </w:p>
-    <w:p>
-      <w:pPr>
-        <w:rPr>
+        <w:rPr>
+          <w:rFonts w:ascii="Calibri" w:eastAsia="Times New Roman" w:hAnsi="Calibri" w:cs="Calibri"/>
           <w:b/>
+          <w:bCs/>
+          <w:sz w:val="32"/>
+          <w:lang w:val="en-IN" w:eastAsia="en-IN"/>
         </w:rPr>
       </w:pPr>
       <w:r>
         <w:rPr>
+          <w:rFonts w:ascii="Calibri" w:eastAsia="Times New Roman" w:hAnsi="Calibri" w:cs="Calibri"/>
           <w:b/>
-        </w:rPr>
-        <w:t>Outline:</w:t>
+          <w:bCs/>
+          <w:sz w:val="32"/>
+          <w:lang w:val="en-IN" w:eastAsia="en-IN"/>
+        </w:rPr>
+        <w:t>Users</w:t>
       </w:r>
     </w:p>
     <w:p>
       <w:pPr>
-        <w:pStyle w:val="ListParagraph"/>
         <w:numPr>
           <w:ilvl w:val="0"/>
-          <w:numId w:val="2"/>
+          <w:numId w:val="9"/>
         </w:numPr>
-        <w:spacing w:line="480" w:lineRule="auto"/>
-        <w:jc w:val="both"/>
+        <w:rPr>
+          <w:rFonts w:ascii="Calibri" w:eastAsia="Times New Roman" w:hAnsi="Calibri" w:cs="Calibri"/>
+          <w:lang w:val="en-IN" w:eastAsia="en-IN"/>
+        </w:rPr>
       </w:pPr>
       <w:r>
-        <w:t>Home Page</w:t>
+        <w:rPr>
+          <w:rFonts w:ascii="Calibri" w:eastAsia="Times New Roman" w:hAnsi="Calibri" w:cs="Calibri"/>
+          <w:b/>
+          <w:bCs/>
+          <w:lang w:val="en-IN" w:eastAsia="en-IN"/>
+        </w:rPr>
+        <w:t>General Users</w:t>
+      </w:r>
+      <w:r>
+        <w:rPr>
+          <w:rFonts w:ascii="Calibri" w:eastAsia="Times New Roman" w:hAnsi="Calibri" w:cs="Calibri"/>
+          <w:lang w:val="en-IN" w:eastAsia="en-IN"/>
+        </w:rPr>
+        <w:t>: Individuals seeking emotional support and mental health resources.</w:t>
       </w:r>
     </w:p>
     <w:p>
       <w:pPr>
-        <w:pStyle w:val="ListParagraph"/>
-        <w:spacing w:line="480" w:lineRule="auto"/>
-        <w:jc w:val="both"/>
+        <w:numPr>
+          <w:ilvl w:val="0"/>
+          <w:numId w:val="9"/>
+        </w:numPr>
+        <w:rPr>
+          <w:rFonts w:ascii="Calibri" w:eastAsia="Times New Roman" w:hAnsi="Calibri" w:cs="Calibri"/>
+          <w:lang w:val="en-IN" w:eastAsia="en-IN"/>
+        </w:rPr>
       </w:pPr>
       <w:r>
-        <w:t>All the users can access this page which will have a basic idea of what is the objective of this Mental Health Website.</w:t>
+        <w:rPr>
+          <w:rFonts w:ascii="Calibri" w:eastAsia="Times New Roman" w:hAnsi="Calibri" w:cs="Calibri"/>
+          <w:b/>
+          <w:bCs/>
+          <w:lang w:val="en-IN" w:eastAsia="en-IN"/>
+        </w:rPr>
+        <w:t>Teenagers</w:t>
+      </w:r>
+      <w:r>
+        <w:rPr>
+          <w:rFonts w:ascii="Calibri" w:eastAsia="Times New Roman" w:hAnsi="Calibri" w:cs="Calibri"/>
+          <w:lang w:val="en-IN" w:eastAsia="en-IN"/>
+        </w:rPr>
+        <w:t>: Young users facing academic pressure or self-esteem issues.</w:t>
       </w:r>
     </w:p>
     <w:p>
       <w:pPr>
-        <w:pStyle w:val="ListParagraph"/>
         <w:numPr>
           <w:ilvl w:val="0"/>
-          <w:numId w:val="2"/>
+          <w:numId w:val="9"/>
         </w:numPr>
-        <w:spacing w:line="480" w:lineRule="auto"/>
-        <w:jc w:val="both"/>
+        <w:rPr>
+          <w:rFonts w:ascii="Calibri" w:eastAsia="Times New Roman" w:hAnsi="Calibri" w:cs="Calibri"/>
+          <w:lang w:val="en-IN" w:eastAsia="en-IN"/>
+        </w:rPr>
       </w:pPr>
       <w:r>
-        <w:t>Chatbot page</w:t>
+        <w:rPr>
+          <w:rFonts w:ascii="Calibri" w:eastAsia="Times New Roman" w:hAnsi="Calibri" w:cs="Calibri"/>
+          <w:b/>
+          <w:bCs/>
+          <w:lang w:val="en-IN" w:eastAsia="en-IN"/>
+        </w:rPr>
+        <w:t>Working Professionals</w:t>
+      </w:r>
+      <w:r>
+        <w:rPr>
+          <w:rFonts w:ascii="Calibri" w:eastAsia="Times New Roman" w:hAnsi="Calibri" w:cs="Calibri"/>
+          <w:lang w:val="en-IN" w:eastAsia="en-IN"/>
+        </w:rPr>
+        <w:t>: People dealing with workplace stress or burnout.</w:t>
       </w:r>
     </w:p>
     <w:p>
       <w:pPr>
-        <w:spacing w:before="100" w:beforeAutospacing="1" w:after="100" w:afterAutospacing="1" w:line="240" w:lineRule="auto"/>
-        <w:ind w:left="720"/>
-        <w:jc w:val="both"/>
-        <w:textAlignment w:val="baseline"/>
-        <w:rPr>
-          <w:rFonts w:ascii="Aptos" w:eastAsia="Times New Roman" w:hAnsi="Aptos" w:cs="Times New Roman"/>
+        <w:numPr>
+          <w:ilvl w:val="0"/>
+          <w:numId w:val="9"/>
+        </w:numPr>
+        <w:rPr>
+          <w:rFonts w:ascii="Calibri" w:eastAsia="Times New Roman" w:hAnsi="Calibri" w:cs="Calibri"/>
           <w:lang w:val="en-IN" w:eastAsia="en-IN"/>
         </w:rPr>
       </w:pPr>
       <w:r>
         <w:rPr>
-          <w:rFonts w:ascii="Aptos" w:eastAsia="Times New Roman" w:hAnsi="Aptos" w:cs="Times New Roman"/>
+          <w:rFonts w:ascii="Calibri" w:eastAsia="Times New Roman" w:hAnsi="Calibri" w:cs="Calibri"/>
           <w:b/>
           <w:bCs/>
-          <w:lang w:eastAsia="en-IN"/>
-        </w:rPr>
-        <w:t>Interactive Chat Window:</w:t>
+          <w:lang w:val="en-IN" w:eastAsia="en-IN"/>
+        </w:rPr>
+        <w:t>Parents/Caregivers</w:t>
       </w:r>
       <w:r>
         <w:rPr>
-          <w:rFonts w:ascii="Aptos" w:eastAsia="Times New Roman" w:hAnsi="Aptos" w:cs="Times New Roman"/>
+          <w:rFonts w:ascii="Calibri" w:eastAsia="Times New Roman" w:hAnsi="Calibri" w:cs="Calibri"/>
           <w:lang w:val="en-IN" w:eastAsia="en-IN"/>
         </w:rPr>
-        <w:t> </w:t>
+        <w:t>: Adults managing their mental health while supporting others.</w:t>
       </w:r>
     </w:p>
     <w:p>
       <w:pPr>
-        <w:pStyle w:val="ListParagraph"/>
         <w:numPr>
-          <w:ilvl w:val="4"/>
-          <w:numId w:val="7"/>
+          <w:ilvl w:val="0"/>
+          <w:numId w:val="9"/>
         </w:numPr>
-        <w:spacing w:before="100" w:beforeAutospacing="1" w:after="100" w:afterAutospacing="1" w:line="240" w:lineRule="auto"/>
-        <w:jc w:val="both"/>
-        <w:textAlignment w:val="baseline"/>
-        <w:rPr>
-          <w:rFonts w:ascii="Aptos" w:eastAsia="Times New Roman" w:hAnsi="Aptos" w:cs="Times New Roman"/>
+        <w:rPr>
+          <w:rFonts w:ascii="Calibri" w:eastAsia="Times New Roman" w:hAnsi="Calibri" w:cs="Calibri"/>
           <w:lang w:val="en-IN" w:eastAsia="en-IN"/>
         </w:rPr>
       </w:pPr>
       <w:r>
         <w:rPr>
-          <w:rFonts w:ascii="Aptos" w:eastAsia="Times New Roman" w:hAnsi="Aptos" w:cs="Times New Roman"/>
-          <w:lang w:eastAsia="en-IN"/>
-        </w:rPr>
-        <w:t>Engage users directly with the chatbot.</w:t>
+          <w:rFonts w:ascii="Calibri" w:eastAsia="Times New Roman" w:hAnsi="Calibri" w:cs="Calibri"/>
+          <w:b/>
+          <w:bCs/>
+          <w:lang w:val="en-IN" w:eastAsia="en-IN"/>
+        </w:rPr>
+        <w:t>Students</w:t>
       </w:r>
       <w:r>
         <w:rPr>
-          <w:rFonts w:ascii="Aptos" w:eastAsia="Times New Roman" w:hAnsi="Aptos" w:cs="Times New Roman"/>
+          <w:rFonts w:ascii="Calibri" w:eastAsia="Times New Roman" w:hAnsi="Calibri" w:cs="Calibri"/>
           <w:lang w:val="en-IN" w:eastAsia="en-IN"/>
         </w:rPr>
-        <w:t> </w:t>
+        <w:t>: High school and college students handling academic and social challenges.</w:t>
       </w:r>
     </w:p>
     <w:p>
       <w:pPr>
-        <w:pStyle w:val="ListParagraph"/>
-        <w:numPr>
-          <w:ilvl w:val="4"/>
-          <w:numId w:val="7"/>
-        </w:numPr>
-        <w:spacing w:before="100" w:beforeAutospacing="1" w:after="100" w:afterAutospacing="1" w:line="240" w:lineRule="auto"/>
-        <w:jc w:val="both"/>
-        <w:textAlignment w:val="baseline"/>
-        <w:rPr>
-          <w:rFonts w:ascii="Aptos" w:eastAsia="Times New Roman" w:hAnsi="Aptos" w:cs="Times New Roman"/>
+        <w:rPr>
+          <w:rFonts w:ascii="Calibri" w:eastAsia="Times New Roman" w:hAnsi="Calibri" w:cs="Calibri"/>
           <w:lang w:val="en-IN" w:eastAsia="en-IN"/>
         </w:rPr>
       </w:pPr>
+    </w:p>
+    <w:p>
+      <w:pPr>
+        <w:rPr>
+          <w:rFonts w:ascii="Calibri" w:hAnsi="Calibri" w:cs="Calibri"/>
+          <w:b/>
+          <w:bCs/>
+          <w:lang w:val="en-IN"/>
+        </w:rPr>
+      </w:pPr>
       <w:r>
         <w:rPr>
-          <w:rFonts w:ascii="Aptos" w:eastAsia="Times New Roman" w:hAnsi="Aptos" w:cs="Times New Roman"/>
-          <w:lang w:eastAsia="en-IN"/>
-        </w:rPr>
-        <w:t xml:space="preserve">Information about the </w:t>
-      </w:r>
-      <w:proofErr w:type="spellStart"/>
-      <w:r>
-        <w:rPr>
-          <w:rFonts w:ascii="Aptos" w:eastAsia="Times New Roman" w:hAnsi="Aptos" w:cs="Times New Roman"/>
-          <w:lang w:eastAsia="en-IN"/>
-        </w:rPr>
-        <w:t>chatbot’s</w:t>
-      </w:r>
-      <w:proofErr w:type="spellEnd"/>
-      <w:r>
-        <w:rPr>
-          <w:rFonts w:ascii="Aptos" w:eastAsia="Times New Roman" w:hAnsi="Aptos" w:cs="Times New Roman"/>
-          <w:lang w:eastAsia="en-IN"/>
-        </w:rPr>
-        <w:t xml:space="preserve"> capabilities (e.g., providing emotional support, stress management tips, connecting to resources).</w:t>
+          <w:rFonts w:ascii="Calibri" w:hAnsi="Calibri" w:cs="Calibri"/>
+          <w:b/>
+          <w:bCs/>
+          <w:sz w:val="32"/>
+          <w:lang w:val="en-IN"/>
+        </w:rPr>
+        <w:t>Features</w:t>
       </w:r>
       <w:r>
         <w:rPr>
-          <w:rFonts w:ascii="Aptos" w:eastAsia="Times New Roman" w:hAnsi="Aptos" w:cs="Times New Roman"/>
-          <w:lang w:val="en-IN" w:eastAsia="en-IN"/>
-        </w:rPr>
-        <w:t> </w:t>
+          <w:rFonts w:ascii="Calibri" w:hAnsi="Calibri" w:cs="Calibri"/>
+          <w:b/>
+          <w:bCs/>
+          <w:lang w:val="en-IN"/>
+        </w:rPr>
+        <w:t>:</w:t>
       </w:r>
     </w:p>
     <w:p>
       <w:pPr>
-        <w:spacing w:before="100" w:beforeAutospacing="1" w:after="100" w:afterAutospacing="1" w:line="240" w:lineRule="auto"/>
-        <w:ind w:firstLine="720"/>
-        <w:textAlignment w:val="baseline"/>
-        <w:rPr>
-          <w:rFonts w:ascii="Aptos" w:eastAsia="Times New Roman" w:hAnsi="Aptos" w:cs="Times New Roman"/>
-          <w:lang w:val="en-IN" w:eastAsia="en-IN"/>
-        </w:rPr>
-      </w:pPr>
-      <w:bookmarkStart w:id="0" w:name="_GoBack"/>
-      <w:bookmarkEnd w:id="0"/>
+        <w:numPr>
+          <w:ilvl w:val="0"/>
+          <w:numId w:val="10"/>
+        </w:numPr>
+        <w:rPr>
+          <w:rFonts w:ascii="Calibri" w:hAnsi="Calibri" w:cs="Calibri"/>
+          <w:lang w:val="en-IN"/>
+        </w:rPr>
+      </w:pPr>
       <w:r>
         <w:rPr>
-          <w:rFonts w:ascii="Aptos" w:eastAsia="Times New Roman" w:hAnsi="Aptos" w:cs="Times New Roman"/>
+          <w:rFonts w:ascii="Calibri" w:hAnsi="Calibri" w:cs="Calibri"/>
           <w:b/>
           <w:bCs/>
-          <w:lang w:eastAsia="en-IN"/>
-        </w:rPr>
-        <w:t>FAQ Section:</w:t>
+          <w:lang w:val="en-IN"/>
+        </w:rPr>
+        <w:t>AI Chatbot</w:t>
       </w:r>
       <w:r>
         <w:rPr>
-          <w:rFonts w:ascii="Aptos" w:eastAsia="Times New Roman" w:hAnsi="Aptos" w:cs="Times New Roman"/>
-          <w:lang w:val="en-IN" w:eastAsia="en-IN"/>
-        </w:rPr>
-        <w:t> </w:t>
+          <w:rFonts w:ascii="Calibri" w:hAnsi="Calibri" w:cs="Calibri"/>
+          <w:lang w:val="en-IN"/>
+        </w:rPr>
+        <w:t>: Real-time emotional support and personalized recommendations.</w:t>
       </w:r>
     </w:p>
     <w:p>
       <w:pPr>
-        <w:pStyle w:val="ListParagraph"/>
         <w:numPr>
           <w:ilvl w:val="0"/>
-          <w:numId w:val="2"/>
+          <w:numId w:val="10"/>
         </w:numPr>
-        <w:spacing w:line="480" w:lineRule="auto"/>
+        <w:rPr>
+          <w:rFonts w:ascii="Calibri" w:hAnsi="Calibri" w:cs="Calibri"/>
+          <w:lang w:val="en-IN"/>
+        </w:rPr>
       </w:pPr>
       <w:r>
-        <w:t>Resources Page</w:t>
+        <w:rPr>
+          <w:rFonts w:ascii="Calibri" w:hAnsi="Calibri" w:cs="Calibri"/>
+          <w:b/>
+          <w:bCs/>
+          <w:lang w:val="en-IN"/>
+        </w:rPr>
+        <w:t>Mood Tracker</w:t>
+      </w:r>
+      <w:r>
+        <w:rPr>
+          <w:rFonts w:ascii="Calibri" w:hAnsi="Calibri" w:cs="Calibri"/>
+          <w:lang w:val="en-IN"/>
+        </w:rPr>
+        <w:t>: Log emotions and visualize trends.</w:t>
       </w:r>
     </w:p>
     <w:p>
       <w:pPr>
-        <w:pStyle w:val="ListParagraph"/>
         <w:numPr>
           <w:ilvl w:val="0"/>
-          <w:numId w:val="2"/>
+          <w:numId w:val="10"/>
         </w:numPr>
-        <w:spacing w:line="480" w:lineRule="auto"/>
+        <w:rPr>
+          <w:rFonts w:ascii="Calibri" w:hAnsi="Calibri" w:cs="Calibri"/>
+          <w:lang w:val="en-IN"/>
+        </w:rPr>
       </w:pPr>
       <w:r>
-        <w:t>Blog Page</w:t>
+        <w:rPr>
+          <w:rFonts w:ascii="Calibri" w:hAnsi="Calibri" w:cs="Calibri"/>
+          <w:b/>
+          <w:bCs/>
+          <w:lang w:val="en-IN"/>
+        </w:rPr>
+        <w:t>Mindfulness Exercises</w:t>
+      </w:r>
+      <w:r>
+        <w:rPr>
+          <w:rFonts w:ascii="Calibri" w:hAnsi="Calibri" w:cs="Calibri"/>
+          <w:lang w:val="en-IN"/>
+        </w:rPr>
+        <w:t>: Guided breathing, meditation, and affirmations.</w:t>
       </w:r>
     </w:p>
     <w:p>
       <w:pPr>
-        <w:pStyle w:val="ListParagraph"/>
         <w:numPr>
           <w:ilvl w:val="0"/>
-          <w:numId w:val="2"/>
+          <w:numId w:val="10"/>
         </w:numPr>
-        <w:spacing w:line="480" w:lineRule="auto"/>
+        <w:rPr>
+          <w:rFonts w:ascii="Calibri" w:hAnsi="Calibri" w:cs="Calibri"/>
+          <w:lang w:val="en-IN"/>
+        </w:rPr>
       </w:pPr>
       <w:r>
-        <w:t>About Us</w:t>
+        <w:rPr>
+          <w:rFonts w:ascii="Calibri" w:hAnsi="Calibri" w:cs="Calibri"/>
+          <w:b/>
+          <w:bCs/>
+          <w:lang w:val="en-IN"/>
+        </w:rPr>
+        <w:t>Resource Hub</w:t>
+      </w:r>
+      <w:r>
+        <w:rPr>
+          <w:rFonts w:ascii="Calibri" w:hAnsi="Calibri" w:cs="Calibri"/>
+          <w:lang w:val="en-IN"/>
+        </w:rPr>
+        <w:t>: Articles, videos, and self-help tools.</w:t>
       </w:r>
     </w:p>
     <w:p>
       <w:pPr>
-        <w:pStyle w:val="ListParagraph"/>
         <w:numPr>
           <w:ilvl w:val="0"/>
-          <w:numId w:val="2"/>
+          <w:numId w:val="10"/>
         </w:numPr>
-        <w:spacing w:line="480" w:lineRule="auto"/>
+        <w:rPr>
+          <w:rFonts w:ascii="Calibri" w:hAnsi="Calibri" w:cs="Calibri"/>
+          <w:lang w:val="en-IN"/>
+        </w:rPr>
       </w:pPr>
       <w:r>
-        <w:t>Contact Us</w:t>
+        <w:rPr>
+          <w:rFonts w:ascii="Calibri" w:hAnsi="Calibri" w:cs="Calibri"/>
+          <w:b/>
+          <w:bCs/>
+          <w:lang w:val="en-IN"/>
+        </w:rPr>
+        <w:t>User Profiles</w:t>
+      </w:r>
+      <w:r>
+        <w:rPr>
+          <w:rFonts w:ascii="Calibri" w:hAnsi="Calibri" w:cs="Calibri"/>
+          <w:lang w:val="en-IN"/>
+        </w:rPr>
+        <w:t xml:space="preserve">: Save preferences, mood logs, and </w:t>
+      </w:r>
+      <w:r>
+        <w:rPr>
+          <w:rFonts w:ascii="Calibri" w:hAnsi="Calibri" w:cs="Calibri"/>
+          <w:lang w:val="en-IN"/>
+        </w:rPr>
+        <w:t>favourite</w:t>
+      </w:r>
+      <w:r>
+        <w:rPr>
+          <w:rFonts w:ascii="Calibri" w:hAnsi="Calibri" w:cs="Calibri"/>
+          <w:lang w:val="en-IN"/>
+        </w:rPr>
+        <w:t xml:space="preserve"> resources.</w:t>
       </w:r>
     </w:p>
     <w:p>
       <w:pPr>
-        <w:ind w:left="360"/>
-      </w:pPr>
+        <w:ind w:left="720"/>
+      </w:pPr>
+      <w:bookmarkStart w:id="0" w:name="_GoBack"/>
+      <w:bookmarkEnd w:id="0"/>
     </w:p>
     <w:sectPr>
       <w:pgSz w:w="11906" w:h="16838"/>
@@ -319,6 +466,119 @@
 <file path=word/numbering.xml><?xml version="1.0" encoding="utf-8"?>
 <w:numbering xmlns:wpc="http://schemas.microsoft.com/office/word/2010/wordprocessingCanvas" xmlns:mc="http://schemas.openxmlformats.org/markup-compatibility/2006" xmlns:o="urn:schemas-microsoft-com:office:office" xmlns:r="http://schemas.openxmlformats.org/officeDocument/2006/relationships" xmlns:m="http://schemas.openxmlformats.org/officeDocument/2006/math" xmlns:v="urn:schemas-microsoft-com:vml" xmlns:wp14="http://schemas.microsoft.com/office/word/2010/wordprocessingDrawing" xmlns:wp="http://schemas.openxmlformats.org/drawingml/2006/wordprocessingDrawing" xmlns:w10="urn:schemas-microsoft-com:office:word" xmlns:w="http://schemas.openxmlformats.org/wordprocessingml/2006/main" xmlns:w14="http://schemas.microsoft.com/office/word/2010/wordml" xmlns:wpg="http://schemas.microsoft.com/office/word/2010/wordprocessingGroup" xmlns:wpi="http://schemas.microsoft.com/office/word/2010/wordprocessingInk" xmlns:wne="http://schemas.microsoft.com/office/word/2006/wordml" xmlns:wps="http://schemas.microsoft.com/office/word/2010/wordprocessingShape" mc:Ignorable="w14 wp14">
   <w:abstractNum w:abstractNumId="0">
+    <w:nsid w:val="0D5A6C6F"/>
+    <w:multiLevelType w:val="multilevel"/>
+    <w:tmpl w:val="678C05E0"/>
+    <w:lvl w:ilvl="0">
+      <w:start w:val="1"/>
+      <w:numFmt w:val="decimal"/>
+      <w:lvlText w:val="%1."/>
+      <w:lvlJc w:val="left"/>
+      <w:pPr>
+        <w:tabs>
+          <w:tab w:val="num" w:pos="720"/>
+        </w:tabs>
+        <w:ind w:left="720" w:hanging="360"/>
+      </w:pPr>
+    </w:lvl>
+    <w:lvl w:ilvl="1" w:tentative="1">
+      <w:start w:val="1"/>
+      <w:numFmt w:val="decimal"/>
+      <w:lvlText w:val="%2."/>
+      <w:lvlJc w:val="left"/>
+      <w:pPr>
+        <w:tabs>
+          <w:tab w:val="num" w:pos="1440"/>
+        </w:tabs>
+        <w:ind w:left="1440" w:hanging="360"/>
+      </w:pPr>
+    </w:lvl>
+    <w:lvl w:ilvl="2" w:tentative="1">
+      <w:start w:val="1"/>
+      <w:numFmt w:val="decimal"/>
+      <w:lvlText w:val="%3."/>
+      <w:lvlJc w:val="left"/>
+      <w:pPr>
+        <w:tabs>
+          <w:tab w:val="num" w:pos="2160"/>
+        </w:tabs>
+        <w:ind w:left="2160" w:hanging="360"/>
+      </w:pPr>
+    </w:lvl>
+    <w:lvl w:ilvl="3" w:tentative="1">
+      <w:start w:val="1"/>
+      <w:numFmt w:val="decimal"/>
+      <w:lvlText w:val="%4."/>
+      <w:lvlJc w:val="left"/>
+      <w:pPr>
+        <w:tabs>
+          <w:tab w:val="num" w:pos="2880"/>
+        </w:tabs>
+        <w:ind w:left="2880" w:hanging="360"/>
+      </w:pPr>
+    </w:lvl>
+    <w:lvl w:ilvl="4" w:tentative="1">
+      <w:start w:val="1"/>
+      <w:numFmt w:val="decimal"/>
+      <w:lvlText w:val="%5."/>
+      <w:lvlJc w:val="left"/>
+      <w:pPr>
+        <w:tabs>
+          <w:tab w:val="num" w:pos="3600"/>
+        </w:tabs>
+        <w:ind w:left="3600" w:hanging="360"/>
+      </w:pPr>
+    </w:lvl>
+    <w:lvl w:ilvl="5" w:tentative="1">
+      <w:start w:val="1"/>
+      <w:numFmt w:val="decimal"/>
+      <w:lvlText w:val="%6."/>
+      <w:lvlJc w:val="left"/>
+      <w:pPr>
+        <w:tabs>
+          <w:tab w:val="num" w:pos="4320"/>
+        </w:tabs>
+        <w:ind w:left="4320" w:hanging="360"/>
+      </w:pPr>
+    </w:lvl>
+    <w:lvl w:ilvl="6" w:tentative="1">
+      <w:start w:val="1"/>
+      <w:numFmt w:val="decimal"/>
+      <w:lvlText w:val="%7."/>
+      <w:lvlJc w:val="left"/>
+      <w:pPr>
+        <w:tabs>
+          <w:tab w:val="num" w:pos="5040"/>
+        </w:tabs>
+        <w:ind w:left="5040" w:hanging="360"/>
+      </w:pPr>
+    </w:lvl>
+    <w:lvl w:ilvl="7" w:tentative="1">
+      <w:start w:val="1"/>
+      <w:numFmt w:val="decimal"/>
+      <w:lvlText w:val="%8."/>
+      <w:lvlJc w:val="left"/>
+      <w:pPr>
+        <w:tabs>
+          <w:tab w:val="num" w:pos="5760"/>
+        </w:tabs>
+        <w:ind w:left="5760" w:hanging="360"/>
+      </w:pPr>
+    </w:lvl>
+    <w:lvl w:ilvl="8" w:tentative="1">
+      <w:start w:val="1"/>
+      <w:numFmt w:val="decimal"/>
+      <w:lvlText w:val="%9."/>
+      <w:lvlJc w:val="left"/>
+      <w:pPr>
+        <w:tabs>
+          <w:tab w:val="num" w:pos="6480"/>
+        </w:tabs>
+        <w:ind w:left="6480" w:hanging="360"/>
+      </w:pPr>
+    </w:lvl>
+  </w:abstractNum>
+  <w:abstractNum w:abstractNumId="1">
     <w:nsid w:val="118E07A4"/>
     <w:multiLevelType w:val="hybridMultilevel"/>
     <w:tmpl w:val="EDA8CD2C"/>
@@ -404,7 +664,7 @@
       </w:pPr>
     </w:lvl>
   </w:abstractNum>
-  <w:abstractNum w:abstractNumId="1">
+  <w:abstractNum w:abstractNumId="2">
     <w:nsid w:val="18ED6F75"/>
     <w:multiLevelType w:val="multilevel"/>
     <w:tmpl w:val="42DC668A"/>
@@ -517,7 +777,7 @@
       </w:pPr>
     </w:lvl>
   </w:abstractNum>
-  <w:abstractNum w:abstractNumId="2">
+  <w:abstractNum w:abstractNumId="3">
     <w:nsid w:val="2E604655"/>
     <w:multiLevelType w:val="hybridMultilevel"/>
     <w:tmpl w:val="764E21EC"/>
@@ -606,7 +866,7 @@
       </w:pPr>
     </w:lvl>
   </w:abstractNum>
-  <w:abstractNum w:abstractNumId="3">
+  <w:abstractNum w:abstractNumId="4">
     <w:nsid w:val="4A463621"/>
     <w:multiLevelType w:val="multilevel"/>
     <w:tmpl w:val="B36E1DE4"/>
@@ -719,7 +979,7 @@
       </w:pPr>
     </w:lvl>
   </w:abstractNum>
-  <w:abstractNum w:abstractNumId="4">
+  <w:abstractNum w:abstractNumId="5">
     <w:nsid w:val="4BC86E57"/>
     <w:multiLevelType w:val="multilevel"/>
     <w:tmpl w:val="78389F22"/>
@@ -832,7 +1092,7 @@
       </w:pPr>
     </w:lvl>
   </w:abstractNum>
-  <w:abstractNum w:abstractNumId="5">
+  <w:abstractNum w:abstractNumId="6">
     <w:nsid w:val="68C81ADB"/>
     <w:multiLevelType w:val="multilevel"/>
     <w:tmpl w:val="144AC7BE"/>
@@ -945,7 +1205,7 @@
       </w:pPr>
     </w:lvl>
   </w:abstractNum>
-  <w:abstractNum w:abstractNumId="6">
+  <w:abstractNum w:abstractNumId="7">
     <w:nsid w:val="6B3D44A9"/>
     <w:multiLevelType w:val="hybridMultilevel"/>
     <w:tmpl w:val="7CB25914"/>
@@ -1058,26 +1318,261 @@
       </w:rPr>
     </w:lvl>
   </w:abstractNum>
+  <w:abstractNum w:abstractNumId="8">
+    <w:nsid w:val="758F3AE7"/>
+    <w:multiLevelType w:val="multilevel"/>
+    <w:tmpl w:val="BD0C01A2"/>
+    <w:lvl w:ilvl="0">
+      <w:start w:val="1"/>
+      <w:numFmt w:val="decimal"/>
+      <w:lvlText w:val="%1."/>
+      <w:lvlJc w:val="left"/>
+      <w:pPr>
+        <w:tabs>
+          <w:tab w:val="num" w:pos="720"/>
+        </w:tabs>
+        <w:ind w:left="720" w:hanging="360"/>
+      </w:pPr>
+    </w:lvl>
+    <w:lvl w:ilvl="1" w:tentative="1">
+      <w:start w:val="1"/>
+      <w:numFmt w:val="decimal"/>
+      <w:lvlText w:val="%2."/>
+      <w:lvlJc w:val="left"/>
+      <w:pPr>
+        <w:tabs>
+          <w:tab w:val="num" w:pos="1440"/>
+        </w:tabs>
+        <w:ind w:left="1440" w:hanging="360"/>
+      </w:pPr>
+    </w:lvl>
+    <w:lvl w:ilvl="2" w:tentative="1">
+      <w:start w:val="1"/>
+      <w:numFmt w:val="decimal"/>
+      <w:lvlText w:val="%3."/>
+      <w:lvlJc w:val="left"/>
+      <w:pPr>
+        <w:tabs>
+          <w:tab w:val="num" w:pos="2160"/>
+        </w:tabs>
+        <w:ind w:left="2160" w:hanging="360"/>
+      </w:pPr>
+    </w:lvl>
+    <w:lvl w:ilvl="3" w:tentative="1">
+      <w:start w:val="1"/>
+      <w:numFmt w:val="decimal"/>
+      <w:lvlText w:val="%4."/>
+      <w:lvlJc w:val="left"/>
+      <w:pPr>
+        <w:tabs>
+          <w:tab w:val="num" w:pos="2880"/>
+        </w:tabs>
+        <w:ind w:left="2880" w:hanging="360"/>
+      </w:pPr>
+    </w:lvl>
+    <w:lvl w:ilvl="4" w:tentative="1">
+      <w:start w:val="1"/>
+      <w:numFmt w:val="decimal"/>
+      <w:lvlText w:val="%5."/>
+      <w:lvlJc w:val="left"/>
+      <w:pPr>
+        <w:tabs>
+          <w:tab w:val="num" w:pos="3600"/>
+        </w:tabs>
+        <w:ind w:left="3600" w:hanging="360"/>
+      </w:pPr>
+    </w:lvl>
+    <w:lvl w:ilvl="5" w:tentative="1">
+      <w:start w:val="1"/>
+      <w:numFmt w:val="decimal"/>
+      <w:lvlText w:val="%6."/>
+      <w:lvlJc w:val="left"/>
+      <w:pPr>
+        <w:tabs>
+          <w:tab w:val="num" w:pos="4320"/>
+        </w:tabs>
+        <w:ind w:left="4320" w:hanging="360"/>
+      </w:pPr>
+    </w:lvl>
+    <w:lvl w:ilvl="6" w:tentative="1">
+      <w:start w:val="1"/>
+      <w:numFmt w:val="decimal"/>
+      <w:lvlText w:val="%7."/>
+      <w:lvlJc w:val="left"/>
+      <w:pPr>
+        <w:tabs>
+          <w:tab w:val="num" w:pos="5040"/>
+        </w:tabs>
+        <w:ind w:left="5040" w:hanging="360"/>
+      </w:pPr>
+    </w:lvl>
+    <w:lvl w:ilvl="7" w:tentative="1">
+      <w:start w:val="1"/>
+      <w:numFmt w:val="decimal"/>
+      <w:lvlText w:val="%8."/>
+      <w:lvlJc w:val="left"/>
+      <w:pPr>
+        <w:tabs>
+          <w:tab w:val="num" w:pos="5760"/>
+        </w:tabs>
+        <w:ind w:left="5760" w:hanging="360"/>
+      </w:pPr>
+    </w:lvl>
+    <w:lvl w:ilvl="8" w:tentative="1">
+      <w:start w:val="1"/>
+      <w:numFmt w:val="decimal"/>
+      <w:lvlText w:val="%9."/>
+      <w:lvlJc w:val="left"/>
+      <w:pPr>
+        <w:tabs>
+          <w:tab w:val="num" w:pos="6480"/>
+        </w:tabs>
+        <w:ind w:left="6480" w:hanging="360"/>
+      </w:pPr>
+    </w:lvl>
+  </w:abstractNum>
+  <w:abstractNum w:abstractNumId="9">
+    <w:nsid w:val="7B9D19C6"/>
+    <w:multiLevelType w:val="multilevel"/>
+    <w:tmpl w:val="DBE4582A"/>
+    <w:lvl w:ilvl="0">
+      <w:start w:val="1"/>
+      <w:numFmt w:val="decimal"/>
+      <w:lvlText w:val="%1."/>
+      <w:lvlJc w:val="left"/>
+      <w:pPr>
+        <w:tabs>
+          <w:tab w:val="num" w:pos="720"/>
+        </w:tabs>
+        <w:ind w:left="720" w:hanging="360"/>
+      </w:pPr>
+    </w:lvl>
+    <w:lvl w:ilvl="1" w:tentative="1">
+      <w:start w:val="1"/>
+      <w:numFmt w:val="decimal"/>
+      <w:lvlText w:val="%2."/>
+      <w:lvlJc w:val="left"/>
+      <w:pPr>
+        <w:tabs>
+          <w:tab w:val="num" w:pos="1440"/>
+        </w:tabs>
+        <w:ind w:left="1440" w:hanging="360"/>
+      </w:pPr>
+    </w:lvl>
+    <w:lvl w:ilvl="2" w:tentative="1">
+      <w:start w:val="1"/>
+      <w:numFmt w:val="decimal"/>
+      <w:lvlText w:val="%3."/>
+      <w:lvlJc w:val="left"/>
+      <w:pPr>
+        <w:tabs>
+          <w:tab w:val="num" w:pos="2160"/>
+        </w:tabs>
+        <w:ind w:left="2160" w:hanging="360"/>
+      </w:pPr>
+    </w:lvl>
+    <w:lvl w:ilvl="3" w:tentative="1">
+      <w:start w:val="1"/>
+      <w:numFmt w:val="decimal"/>
+      <w:lvlText w:val="%4."/>
+      <w:lvlJc w:val="left"/>
+      <w:pPr>
+        <w:tabs>
+          <w:tab w:val="num" w:pos="2880"/>
+        </w:tabs>
+        <w:ind w:left="2880" w:hanging="360"/>
+      </w:pPr>
+    </w:lvl>
+    <w:lvl w:ilvl="4" w:tentative="1">
+      <w:start w:val="1"/>
+      <w:numFmt w:val="decimal"/>
+      <w:lvlText w:val="%5."/>
+      <w:lvlJc w:val="left"/>
+      <w:pPr>
+        <w:tabs>
+          <w:tab w:val="num" w:pos="3600"/>
+        </w:tabs>
+        <w:ind w:left="3600" w:hanging="360"/>
+      </w:pPr>
+    </w:lvl>
+    <w:lvl w:ilvl="5" w:tentative="1">
+      <w:start w:val="1"/>
+      <w:numFmt w:val="decimal"/>
+      <w:lvlText w:val="%6."/>
+      <w:lvlJc w:val="left"/>
+      <w:pPr>
+        <w:tabs>
+          <w:tab w:val="num" w:pos="4320"/>
+        </w:tabs>
+        <w:ind w:left="4320" w:hanging="360"/>
+      </w:pPr>
+    </w:lvl>
+    <w:lvl w:ilvl="6" w:tentative="1">
+      <w:start w:val="1"/>
+      <w:numFmt w:val="decimal"/>
+      <w:lvlText w:val="%7."/>
+      <w:lvlJc w:val="left"/>
+      <w:pPr>
+        <w:tabs>
+          <w:tab w:val="num" w:pos="5040"/>
+        </w:tabs>
+        <w:ind w:left="5040" w:hanging="360"/>
+      </w:pPr>
+    </w:lvl>
+    <w:lvl w:ilvl="7" w:tentative="1">
+      <w:start w:val="1"/>
+      <w:numFmt w:val="decimal"/>
+      <w:lvlText w:val="%8."/>
+      <w:lvlJc w:val="left"/>
+      <w:pPr>
+        <w:tabs>
+          <w:tab w:val="num" w:pos="5760"/>
+        </w:tabs>
+        <w:ind w:left="5760" w:hanging="360"/>
+      </w:pPr>
+    </w:lvl>
+    <w:lvl w:ilvl="8" w:tentative="1">
+      <w:start w:val="1"/>
+      <w:numFmt w:val="decimal"/>
+      <w:lvlText w:val="%9."/>
+      <w:lvlJc w:val="left"/>
+      <w:pPr>
+        <w:tabs>
+          <w:tab w:val="num" w:pos="6480"/>
+        </w:tabs>
+        <w:ind w:left="6480" w:hanging="360"/>
+      </w:pPr>
+    </w:lvl>
+  </w:abstractNum>
   <w:num w:numId="1">
+    <w:abstractNumId w:val="1"/>
+  </w:num>
+  <w:num w:numId="2">
+    <w:abstractNumId w:val="3"/>
+  </w:num>
+  <w:num w:numId="3">
+    <w:abstractNumId w:val="6"/>
+  </w:num>
+  <w:num w:numId="4">
+    <w:abstractNumId w:val="4"/>
+  </w:num>
+  <w:num w:numId="5">
+    <w:abstractNumId w:val="5"/>
+  </w:num>
+  <w:num w:numId="6">
+    <w:abstractNumId w:val="2"/>
+  </w:num>
+  <w:num w:numId="7">
+    <w:abstractNumId w:val="7"/>
+  </w:num>
+  <w:num w:numId="8">
     <w:abstractNumId w:val="0"/>
   </w:num>
-  <w:num w:numId="2">
-    <w:abstractNumId w:val="2"/>
+  <w:num w:numId="9">
+    <w:abstractNumId w:val="8"/>
   </w:num>
-  <w:num w:numId="3">
-    <w:abstractNumId w:val="5"/>
-  </w:num>
-  <w:num w:numId="4">
-    <w:abstractNumId w:val="3"/>
-  </w:num>
-  <w:num w:numId="5">
-    <w:abstractNumId w:val="4"/>
-  </w:num>
-  <w:num w:numId="6">
-    <w:abstractNumId w:val="1"/>
-  </w:num>
-  <w:num w:numId="7">
-    <w:abstractNumId w:val="6"/>
+  <w:num w:numId="10">
+    <w:abstractNumId w:val="9"/>
   </w:num>
 </w:numbering>
 </file>
@@ -1427,7 +1922,6 @@
   <w:style w:type="character" w:default="1" w:styleId="DefaultParagraphFont">
     <w:name w:val="Default Paragraph Font"/>
     <w:uiPriority w:val="1"/>
-    <w:semiHidden/>
     <w:unhideWhenUsed/>
   </w:style>
   <w:style w:type="table" w:default="1" w:styleId="TableNormal">
@@ -1734,6 +2228,32 @@
     <w:name w:val="eop"/>
     <w:basedOn w:val="DefaultParagraphFont"/>
     <w:rsid w:val="00AE31DC"/>
+  </w:style>
+  <w:style w:type="character" w:styleId="Strong">
+    <w:name w:val="Strong"/>
+    <w:basedOn w:val="DefaultParagraphFont"/>
+    <w:uiPriority w:val="22"/>
+    <w:qFormat/>
+    <w:rsid w:val="00F8210F"/>
+    <w:rPr>
+      <w:b/>
+      <w:bCs/>
+    </w:rPr>
+  </w:style>
+  <w:style w:type="paragraph" w:styleId="NormalWeb">
+    <w:name w:val="Normal (Web)"/>
+    <w:basedOn w:val="Normal"/>
+    <w:uiPriority w:val="99"/>
+    <w:semiHidden/>
+    <w:unhideWhenUsed/>
+    <w:rsid w:val="00F8210F"/>
+    <w:pPr>
+      <w:spacing w:before="100" w:beforeAutospacing="1" w:after="100" w:afterAutospacing="1" w:line="240" w:lineRule="auto"/>
+    </w:pPr>
+    <w:rPr>
+      <w:rFonts w:ascii="Times New Roman" w:eastAsia="Times New Roman" w:hAnsi="Times New Roman" w:cs="Times New Roman"/>
+      <w:lang w:val="en-IN" w:eastAsia="en-IN"/>
+    </w:rPr>
   </w:style>
 </w:styles>
 </file>
@@ -2083,7 +2603,6 @@
   <w:style w:type="character" w:default="1" w:styleId="DefaultParagraphFont">
     <w:name w:val="Default Paragraph Font"/>
     <w:uiPriority w:val="1"/>
-    <w:semiHidden/>
     <w:unhideWhenUsed/>
   </w:style>
   <w:style w:type="table" w:default="1" w:styleId="TableNormal">
@@ -2390,6 +2909,32 @@
     <w:name w:val="eop"/>
     <w:basedOn w:val="DefaultParagraphFont"/>
     <w:rsid w:val="00AE31DC"/>
+  </w:style>
+  <w:style w:type="character" w:styleId="Strong">
+    <w:name w:val="Strong"/>
+    <w:basedOn w:val="DefaultParagraphFont"/>
+    <w:uiPriority w:val="22"/>
+    <w:qFormat/>
+    <w:rsid w:val="00F8210F"/>
+    <w:rPr>
+      <w:b/>
+      <w:bCs/>
+    </w:rPr>
+  </w:style>
+  <w:style w:type="paragraph" w:styleId="NormalWeb">
+    <w:name w:val="Normal (Web)"/>
+    <w:basedOn w:val="Normal"/>
+    <w:uiPriority w:val="99"/>
+    <w:semiHidden/>
+    <w:unhideWhenUsed/>
+    <w:rsid w:val="00F8210F"/>
+    <w:pPr>
+      <w:spacing w:before="100" w:beforeAutospacing="1" w:after="100" w:afterAutospacing="1" w:line="240" w:lineRule="auto"/>
+    </w:pPr>
+    <w:rPr>
+      <w:rFonts w:ascii="Times New Roman" w:eastAsia="Times New Roman" w:hAnsi="Times New Roman" w:cs="Times New Roman"/>
+      <w:lang w:val="en-IN" w:eastAsia="en-IN"/>
+    </w:rPr>
   </w:style>
 </w:styles>
 </file>
@@ -2649,7 +3194,7 @@
   <a:extraClrSchemeLst/>
   <a:extLst>
     <a:ext uri="{05A4C25C-085E-4340-85A3-A5531E510DB2}">
-      <thm15:themeFamily xmlns="" xmlns:thm15="http://schemas.microsoft.com/office/thememl/2012/main" name="Office Theme" id="{62F939B6-93AF-4DB8-9C6B-D6C7DFDC589F}" vid="{4A3C46E8-61CC-4603-A589-7422A47A8E4A}"/>
+      <thm15:themeFamily xmlns:thm15="http://schemas.microsoft.com/office/thememl/2012/main" xmlns="" name="Office Theme" id="{62F939B6-93AF-4DB8-9C6B-D6C7DFDC589F}" vid="{4A3C46E8-61CC-4603-A589-7422A47A8E4A}"/>
     </a:ext>
   </a:extLst>
 </a:theme>

</xml_diff>